<commit_message>
program now checks whether OPZ requirements are met
</commit_message>
<xml_diff>
--- a/Raport z testu kamer ANPR Krzykosy_template.docx
+++ b/Raport z testu kamer ANPR Krzykosy_template.docx
@@ -18,7 +18,7 @@
         <w:rPr>
           <w:noProof/>
         </w:rPr>
-        <w:pict w14:anchorId="0C6C8C7C">
+        <w:pict w14:anchorId="1BB53552">
           <v:rect id="Rectangle 25" o:spid="_x0000_s1053" style="position:absolute;left:0;text-align:left;margin-left:49.8pt;margin-top:144.25pt;width:404.3pt;height:191.3pt;z-index:251650560;visibility:visible;mso-wrap-style:square;mso-wrap-distance-left:9.35pt;mso-wrap-distance-top:0;mso-wrap-distance-right:10.05pt;mso-wrap-distance-bottom:.75pt;mso-position-horizontal:absolute;mso-position-horizontal-relative:margin;mso-position-vertical:absolute;mso-position-vertical-relative:margin;v-text-anchor:top" o:gfxdata="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" o:allowincell="f" stroked="f" strokeweight="0">
             <v:textbox inset="0,0,0,0">
               <w:txbxContent>
@@ -1186,7 +1186,7 @@
         <w:rPr>
           <w:noProof/>
         </w:rPr>
-        <w:pict w14:anchorId="3B561F81">
+        <w:pict w14:anchorId="11CB5C8A">
           <v:shapetype id="_x0000_t66" coordsize="21600,21600" o:spt="66" adj="5400,5400" path="m@0,l@0@1,21600@1,21600@2@0@2@0,21600,,10800xe">
             <v:stroke joinstyle="miter"/>
             <v:formulas>
@@ -1213,7 +1213,7 @@
         </w:tabs>
       </w:pPr>
       <w:r>
-        <w:pict w14:anchorId="06FA716A">
+        <w:pict w14:anchorId="2B3BC018">
           <v:rect id="Prostokąt 13" o:spid="_x0000_s1064" style="width:193.95pt;height:128.05pt;visibility:visible;mso-wrap-style:square;mso-left-percent:-10001;mso-top-percent:-10001;mso-position-horizontal:absolute;mso-position-horizontal-relative:char;mso-position-vertical:absolute;mso-position-vertical-relative:line;mso-left-percent:-10001;mso-top-percent:-10001;v-text-anchor:top" strokeweight=".26mm">
             <w10:anchorlock/>
           </v:rect>
@@ -1223,7 +1223,7 @@
         <w:rPr>
           <w:noProof/>
         </w:rPr>
-        <w:pict w14:anchorId="50DDA4C8">
+        <w:pict w14:anchorId="2E4524D9">
           <v:shapetype id="_x0000_t13" coordsize="21600,21600" o:spt="13" adj="16200,5400" path="m@0,l@0@1,0@1,0@2@0@2@0,21600,21600,10800xe">
             <v:stroke joinstyle="miter"/>
             <v:formulas>
@@ -1247,7 +1247,7 @@
         <w:rPr>
           <w:noProof/>
         </w:rPr>
-        <w:pict w14:anchorId="62076C1D">
+        <w:pict w14:anchorId="2DA3614A">
           <v:group id="Grupa 8" o:spid="_x0000_s1047" style="position:absolute;left:0;text-align:left;margin-left:59.55pt;margin-top:74pt;width:69.85pt;height:44.35pt;z-index:251653632;mso-wrap-distance-left:.45pt;mso-wrap-distance-top:.45pt;mso-wrap-distance-right:.4pt;mso-wrap-distance-bottom:.4pt;mso-position-horizontal-relative:text;mso-position-vertical-relative:text" coordsize="8870,5634" o:gfxdata="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">
             <v:oval id="Owal 11" o:spid="_x0000_s1048" style="position:absolute;width:8870;height:5634;visibility:visible;mso-wrap-style:square;v-text-anchor:top" o:gfxdata="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" strokeweight=".26mm"/>
             <v:rect id="Prostokąt 12" o:spid="_x0000_s1049" style="position:absolute;left:666;top:1288;width:7250;height:2866;visibility:visible;mso-wrap-style:square;v-text-anchor:top" o:gfxdata="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" stroked="f" strokeweight="0">
@@ -1278,7 +1278,7 @@
         <w:rPr>
           <w:noProof/>
         </w:rPr>
-        <w:pict w14:anchorId="51CB7E1C">
+        <w:pict w14:anchorId="6FD82028">
           <v:shapetype id="_x0000_t32" coordsize="21600,21600" o:spt="32" o:oned="t" path="m,l21600,21600e" filled="f">
             <v:path arrowok="t" fillok="f" o:connecttype="none"/>
             <o:lock v:ext="edit" shapetype="t"/>
@@ -1398,7 +1398,7 @@
               </w:rPr>
             </w:pPr>
             <w:r>
-              <w:pict w14:anchorId="06B1CF64">
+              <w:pict w14:anchorId="51569B49">
                 <v:shapetype id="_x0000_t75" coordsize="21600,21600" o:spt="75" o:preferrelative="t" path="m@4@5l@4@11@9@11@9@5xe" filled="f" stroked="f">
                   <v:stroke joinstyle="miter"/>
                   <v:formulas>
@@ -1424,11 +1424,11 @@
               </w:pict>
             </w:r>
             <w:r>
-              <w:object w:dxaOrig="2460" w:dyaOrig="555" w14:anchorId="6E6DF349">
+              <w:object w:dxaOrig="2460" w:dyaOrig="555" w14:anchorId="029029FF">
                 <v:shape id="ole_rId8" o:spid="_x0000_i1026" type="#_x0000_t75" style="width:123.05pt;height:27.65pt;visibility:visible;mso-wrap-distance-right:0" o:ole="" filled="t">
                   <v:imagedata r:id="rId21" o:title=""/>
                 </v:shape>
-                <o:OLEObject Type="Embed" ProgID="PBrush" ShapeID="ole_rId8" DrawAspect="Content" ObjectID="_1777371043" r:id="rId22"/>
+                <o:OLEObject Type="Embed" ProgID="PBrush" ShapeID="ole_rId8" DrawAspect="Content" ObjectID="_1777375360" r:id="rId22"/>
               </w:object>
             </w:r>
           </w:p>
@@ -1445,18 +1445,18 @@
               </w:rPr>
             </w:pPr>
             <w:r>
-              <w:pict w14:anchorId="0B1B2E0F">
+              <w:pict w14:anchorId="6FA7D361">
                 <v:shape id="_x0000_tole_rId10" o:spid="_x0000_s1043" type="#_x0000_t75" style="position:absolute;left:0;text-align:left;margin-left:0;margin-top:0;width:50pt;height:50pt;z-index:251656704;visibility:hidden;mso-position-horizontal-relative:text;mso-position-vertical-relative:text">
                   <o:lock v:ext="edit" selection="t"/>
                 </v:shape>
               </w:pict>
             </w:r>
             <w:r>
-              <w:object w:dxaOrig="2880" w:dyaOrig="690" w14:anchorId="2CC2B6B7">
+              <w:object w:dxaOrig="2880" w:dyaOrig="690" w14:anchorId="146535D7">
                 <v:shape id="ole_rId10" o:spid="_x0000_i1027" type="#_x0000_t75" style="width:2in;height:34.35pt;visibility:visible;mso-wrap-distance-right:0" o:ole="" filled="t">
                   <v:imagedata r:id="rId23" o:title=""/>
                 </v:shape>
-                <o:OLEObject Type="Embed" ProgID="PBrush" ShapeID="ole_rId10" DrawAspect="Content" ObjectID="_1777371044" r:id="rId24"/>
+                <o:OLEObject Type="Embed" ProgID="PBrush" ShapeID="ole_rId10" DrawAspect="Content" ObjectID="_1777375361" r:id="rId24"/>
               </w:object>
             </w:r>
           </w:p>
@@ -1475,18 +1475,18 @@
               </w:rPr>
             </w:pPr>
             <w:r>
-              <w:pict w14:anchorId="44E845F9">
+              <w:pict w14:anchorId="09CF3E6B">
                 <v:shape id="_x0000_tole_rId12" o:spid="_x0000_s1041" type="#_x0000_t75" style="position:absolute;left:0;text-align:left;margin-left:0;margin-top:0;width:50pt;height:50pt;z-index:251657728;visibility:hidden;mso-position-horizontal-relative:text;mso-position-vertical-relative:text">
                   <o:lock v:ext="edit" selection="t"/>
                 </v:shape>
               </w:pict>
             </w:r>
             <w:r>
-              <w:object w:dxaOrig="2505" w:dyaOrig="495" w14:anchorId="1DD143D7">
+              <w:object w:dxaOrig="2505" w:dyaOrig="495" w14:anchorId="6E9A4305">
                 <v:shape id="ole_rId12" o:spid="_x0000_i1028" type="#_x0000_t75" style="width:126.4pt;height:24.3pt;visibility:visible;mso-wrap-distance-right:0" o:ole="" filled="t">
                   <v:imagedata r:id="rId25" o:title=""/>
                 </v:shape>
-                <o:OLEObject Type="Embed" ProgID="PBrush" ShapeID="ole_rId12" DrawAspect="Content" ObjectID="_1777371045" r:id="rId26"/>
+                <o:OLEObject Type="Embed" ProgID="PBrush" ShapeID="ole_rId12" DrawAspect="Content" ObjectID="_1777375362" r:id="rId26"/>
               </w:object>
             </w:r>
           </w:p>
@@ -1503,18 +1503,18 @@
               </w:rPr>
             </w:pPr>
             <w:r>
-              <w:pict w14:anchorId="0024558B">
+              <w:pict w14:anchorId="2F0A00D7">
                 <v:shape id="_x0000_tole_rId14" o:spid="_x0000_s1039" type="#_x0000_t75" style="position:absolute;left:0;text-align:left;margin-left:0;margin-top:0;width:50pt;height:50pt;z-index:251658752;visibility:hidden;mso-position-horizontal-relative:text;mso-position-vertical-relative:text">
                   <o:lock v:ext="edit" selection="t"/>
                 </v:shape>
               </w:pict>
             </w:r>
             <w:r>
-              <w:object w:dxaOrig="2445" w:dyaOrig="585" w14:anchorId="0CF25F16">
+              <w:object w:dxaOrig="2445" w:dyaOrig="585" w14:anchorId="2DCF12D8">
                 <v:shape id="ole_rId14" o:spid="_x0000_i1029" type="#_x0000_t75" style="width:123.05pt;height:29.3pt;visibility:visible;mso-wrap-distance-right:0" o:ole="" filled="t">
                   <v:imagedata r:id="rId27" o:title=""/>
                 </v:shape>
-                <o:OLEObject Type="Embed" ProgID="PBrush" ShapeID="ole_rId14" DrawAspect="Content" ObjectID="_1777371046" r:id="rId28"/>
+                <o:OLEObject Type="Embed" ProgID="PBrush" ShapeID="ole_rId14" DrawAspect="Content" ObjectID="_1777375363" r:id="rId28"/>
               </w:object>
             </w:r>
           </w:p>
@@ -1533,18 +1533,18 @@
               </w:rPr>
             </w:pPr>
             <w:r>
-              <w:pict w14:anchorId="49367B33">
+              <w:pict w14:anchorId="7C12C108">
                 <v:shape id="_x0000_tole_rId16" o:spid="_x0000_s1037" type="#_x0000_t75" style="position:absolute;left:0;text-align:left;margin-left:0;margin-top:0;width:50pt;height:50pt;z-index:251659776;visibility:hidden;mso-position-horizontal-relative:text;mso-position-vertical-relative:text">
                   <o:lock v:ext="edit" selection="t"/>
                 </v:shape>
               </w:pict>
             </w:r>
             <w:r>
-              <w:object w:dxaOrig="2625" w:dyaOrig="465" w14:anchorId="4A214230">
+              <w:object w:dxaOrig="2625" w:dyaOrig="465" w14:anchorId="76844491">
                 <v:shape id="ole_rId16" o:spid="_x0000_i1030" type="#_x0000_t75" style="width:131.45pt;height:23.45pt;visibility:visible;mso-wrap-distance-right:0" o:ole="" filled="t">
                   <v:imagedata r:id="rId29" o:title=""/>
                 </v:shape>
-                <o:OLEObject Type="Embed" ProgID="PBrush" ShapeID="ole_rId16" DrawAspect="Content" ObjectID="_1777371047" r:id="rId30"/>
+                <o:OLEObject Type="Embed" ProgID="PBrush" ShapeID="ole_rId16" DrawAspect="Content" ObjectID="_1777375364" r:id="rId30"/>
               </w:object>
             </w:r>
           </w:p>
@@ -1561,18 +1561,18 @@
               </w:rPr>
             </w:pPr>
             <w:r>
-              <w:pict w14:anchorId="78F500DA">
+              <w:pict w14:anchorId="4B4767D6">
                 <v:shape id="_x0000_tole_rId18" o:spid="_x0000_s1035" type="#_x0000_t75" style="position:absolute;left:0;text-align:left;margin-left:0;margin-top:0;width:50pt;height:50pt;z-index:251660800;visibility:hidden;mso-position-horizontal-relative:text;mso-position-vertical-relative:text">
                   <o:lock v:ext="edit" selection="t"/>
                 </v:shape>
               </w:pict>
             </w:r>
             <w:r>
-              <w:object w:dxaOrig="2550" w:dyaOrig="585" w14:anchorId="6A2EAE18">
+              <w:object w:dxaOrig="2550" w:dyaOrig="585" w14:anchorId="0D674BA5">
                 <v:shape id="ole_rId18" o:spid="_x0000_i1031" type="#_x0000_t75" style="width:128.1pt;height:29.3pt;visibility:visible;mso-wrap-distance-right:0" o:ole="" filled="t">
                   <v:imagedata r:id="rId31" o:title=""/>
                 </v:shape>
-                <o:OLEObject Type="Embed" ProgID="PBrush" ShapeID="ole_rId18" DrawAspect="Content" ObjectID="_1777371048" r:id="rId32"/>
+                <o:OLEObject Type="Embed" ProgID="PBrush" ShapeID="ole_rId18" DrawAspect="Content" ObjectID="_1777375365" r:id="rId32"/>
               </w:object>
             </w:r>
           </w:p>
@@ -1591,18 +1591,18 @@
               </w:rPr>
             </w:pPr>
             <w:r>
-              <w:pict w14:anchorId="1BD9B526">
+              <w:pict w14:anchorId="4ECDB6AF">
                 <v:shape id="_x0000_tole_rId20" o:spid="_x0000_s1033" type="#_x0000_t75" style="position:absolute;left:0;text-align:left;margin-left:0;margin-top:0;width:50pt;height:50pt;z-index:251661824;visibility:hidden;mso-position-horizontal-relative:text;mso-position-vertical-relative:text">
                   <o:lock v:ext="edit" selection="t"/>
                 </v:shape>
               </w:pict>
             </w:r>
             <w:r>
-              <w:object w:dxaOrig="2445" w:dyaOrig="540" w14:anchorId="0A0731E6">
+              <w:object w:dxaOrig="2445" w:dyaOrig="540" w14:anchorId="44E624D3">
                 <v:shape id="ole_rId20" o:spid="_x0000_i1032" type="#_x0000_t75" style="width:123.05pt;height:26.8pt;visibility:visible;mso-wrap-distance-right:0" o:ole="" filled="t">
                   <v:imagedata r:id="rId33" o:title=""/>
                 </v:shape>
-                <o:OLEObject Type="Embed" ProgID="PBrush" ShapeID="ole_rId20" DrawAspect="Content" ObjectID="_1777371049" r:id="rId34"/>
+                <o:OLEObject Type="Embed" ProgID="PBrush" ShapeID="ole_rId20" DrawAspect="Content" ObjectID="_1777375366" r:id="rId34"/>
               </w:object>
             </w:r>
           </w:p>
@@ -1619,18 +1619,18 @@
               </w:rPr>
             </w:pPr>
             <w:r>
-              <w:pict w14:anchorId="5111F5C8">
+              <w:pict w14:anchorId="4C1F96E8">
                 <v:shape id="_x0000_tole_rId22" o:spid="_x0000_s1031" type="#_x0000_t75" style="position:absolute;left:0;text-align:left;margin-left:0;margin-top:0;width:50pt;height:50pt;z-index:251662848;visibility:hidden;mso-position-horizontal-relative:text;mso-position-vertical-relative:text">
                   <o:lock v:ext="edit" selection="t"/>
                 </v:shape>
               </w:pict>
             </w:r>
             <w:r>
-              <w:object w:dxaOrig="2475" w:dyaOrig="585" w14:anchorId="390EE075">
+              <w:object w:dxaOrig="2475" w:dyaOrig="585" w14:anchorId="72ED1D77">
                 <v:shape id="ole_rId22" o:spid="_x0000_i1033" type="#_x0000_t75" style="width:123.9pt;height:29.3pt;visibility:visible;mso-wrap-distance-right:0" o:ole="" filled="t">
                   <v:imagedata r:id="rId35" o:title=""/>
                 </v:shape>
-                <o:OLEObject Type="Embed" ProgID="PBrush" ShapeID="ole_rId22" DrawAspect="Content" ObjectID="_1777371050" r:id="rId36"/>
+                <o:OLEObject Type="Embed" ProgID="PBrush" ShapeID="ole_rId22" DrawAspect="Content" ObjectID="_1777375367" r:id="rId36"/>
               </w:object>
             </w:r>
           </w:p>
@@ -1649,18 +1649,18 @@
               </w:rPr>
             </w:pPr>
             <w:r>
-              <w:pict w14:anchorId="0AC5CA70">
+              <w:pict w14:anchorId="0D90609C">
                 <v:shape id="_x0000_tole_rId24" o:spid="_x0000_s1029" type="#_x0000_t75" style="position:absolute;left:0;text-align:left;margin-left:0;margin-top:0;width:50pt;height:50pt;z-index:251663872;visibility:hidden;mso-position-horizontal-relative:text;mso-position-vertical-relative:text">
                   <o:lock v:ext="edit" selection="t"/>
                 </v:shape>
               </w:pict>
             </w:r>
             <w:r>
-              <w:object w:dxaOrig="2430" w:dyaOrig="465" w14:anchorId="60F3EDAC">
+              <w:object w:dxaOrig="2430" w:dyaOrig="465" w14:anchorId="76D6F63E">
                 <v:shape id="ole_rId24" o:spid="_x0000_i1034" type="#_x0000_t75" style="width:122.25pt;height:23.45pt;visibility:visible;mso-wrap-distance-right:0" o:ole="" filled="t">
                   <v:imagedata r:id="rId37" o:title=""/>
                 </v:shape>
-                <o:OLEObject Type="Embed" ProgID="PBrush" ShapeID="ole_rId24" DrawAspect="Content" ObjectID="_1777371051" r:id="rId38"/>
+                <o:OLEObject Type="Embed" ProgID="PBrush" ShapeID="ole_rId24" DrawAspect="Content" ObjectID="_1777375368" r:id="rId38"/>
               </w:object>
             </w:r>
           </w:p>
@@ -1677,18 +1677,18 @@
               </w:rPr>
             </w:pPr>
             <w:r>
-              <w:pict w14:anchorId="08F1C82A">
+              <w:pict w14:anchorId="2FB1A3DB">
                 <v:shape id="_x0000_tole_rId26" o:spid="_x0000_s1027" type="#_x0000_t75" style="position:absolute;left:0;text-align:left;margin-left:0;margin-top:0;width:50pt;height:50pt;z-index:251664896;visibility:hidden;mso-position-horizontal-relative:text;mso-position-vertical-relative:text">
                   <o:lock v:ext="edit" selection="t"/>
                 </v:shape>
               </w:pict>
             </w:r>
             <w:r>
-              <w:object w:dxaOrig="2115" w:dyaOrig="420" w14:anchorId="3E989D38">
+              <w:object w:dxaOrig="2115" w:dyaOrig="420" w14:anchorId="4CE7E1CC">
                 <v:shape id="ole_rId26" o:spid="_x0000_i1035" type="#_x0000_t75" style="width:106.35pt;height:20.95pt;visibility:visible;mso-wrap-distance-right:0" o:ole="" filled="t">
                   <v:imagedata r:id="rId39" o:title=""/>
                 </v:shape>
-                <o:OLEObject Type="Embed" ProgID="PBrush" ShapeID="ole_rId26" DrawAspect="Content" ObjectID="_1777371052" r:id="rId40"/>
+                <o:OLEObject Type="Embed" ProgID="PBrush" ShapeID="ole_rId26" DrawAspect="Content" ObjectID="_1777375369" r:id="rId40"/>
               </w:object>
             </w:r>
           </w:p>
@@ -3525,20 +3525,12 @@
     </w:tbl>
     <w:p>
       <w:pPr>
-        <w:pStyle w:val="Table2"/>
-      </w:pPr>
-    </w:p>
-    <w:p>
-      <w:pPr>
         <w:jc w:val="left"/>
         <w:rPr>
           <w:rFonts w:eastAsia="SimSun"/>
           <w:lang w:eastAsia="hi-IN" w:bidi="hi-IN"/>
         </w:rPr>
       </w:pPr>
-      <w:r>
-        <w:t>System spełnia wymagania OPZ w zakresie poziomów detekcji i identyfikacji tablic rejestracyjnych.</w:t>
-      </w:r>
     </w:p>
     <w:sectPr>
       <w:headerReference w:type="even" r:id="rId41"/>
@@ -3787,7 +3779,7 @@
         <w:noProof/>
       </w:rPr>
       <w:drawing>
-        <wp:inline distT="0" distB="0" distL="0" distR="0" wp14:anchorId="54E86186">
+        <wp:inline distT="0" distB="0" distL="0" distR="0" wp14:anchorId="05CA556B">
           <wp:extent cx="1085850" cy="742950"/>
           <wp:effectExtent l="0" t="0" r="0" b="0"/>
           <wp:docPr id="2" name="Picture" descr="Logo (50 mm)"/>
@@ -3842,7 +3834,7 @@
         <w:noProof/>
       </w:rPr>
       <w:drawing>
-        <wp:inline distT="0" distB="0" distL="0" distR="0" wp14:anchorId="71F23615">
+        <wp:inline distT="0" distB="0" distL="0" distR="0" wp14:anchorId="3E3B98A0">
           <wp:extent cx="1085850" cy="742950"/>
           <wp:effectExtent l="0" t="0" r="0" b="0"/>
           <wp:docPr id="3" name="Picture" descr="Logo (50 mm)"/>
@@ -3905,7 +3897,7 @@
         <w:noProof/>
       </w:rPr>
       <w:drawing>
-        <wp:inline distT="0" distB="0" distL="0" distR="0" wp14:anchorId="7411ACC0">
+        <wp:inline distT="0" distB="0" distL="0" distR="0" wp14:anchorId="0F5B1928">
           <wp:extent cx="1085850" cy="742950"/>
           <wp:effectExtent l="0" t="0" r="0" b="0"/>
           <wp:docPr id="11" name="Image3" descr="Logo (50 mm)"/>
@@ -3958,7 +3950,7 @@
         <w:noProof/>
       </w:rPr>
       <w:drawing>
-        <wp:inline distT="0" distB="0" distL="0" distR="0" wp14:anchorId="651D3BF5">
+        <wp:inline distT="0" distB="0" distL="0" distR="0" wp14:anchorId="34E0BDA4">
           <wp:extent cx="1085850" cy="742950"/>
           <wp:effectExtent l="0" t="0" r="0" b="0"/>
           <wp:docPr id="12" name="Image3" descr="Logo (50 mm)"/>

</xml_diff>